<commit_message>
Agregando la sesion 04
</commit_message>
<xml_diff>
--- a/00.-src/04.-Sesion 4/Actividad Práctica - Sesión 4.docx
+++ b/00.-src/04.-Sesion 4/Actividad Práctica - Sesión 4.docx
@@ -184,7 +184,6 @@
           <w:szCs w:val="16"/>
         </w:rPr>
       </w:pPr>
-      <w:proofErr w:type="spellStart"/>
       <w:r>
         <w:rPr>
           <w:rStyle w:val="Ninguno"/>
@@ -192,17 +191,7 @@
           <w:sz w:val="16"/>
           <w:szCs w:val="16"/>
         </w:rPr>
-        <w:t>MSc</w:t>
-      </w:r>
-      <w:proofErr w:type="spellEnd"/>
-      <w:r>
-        <w:rPr>
-          <w:rStyle w:val="Ninguno"/>
-          <w:rFonts w:ascii="LM Roman 10" w:hAnsi="LM Roman 10"/>
-          <w:sz w:val="16"/>
-          <w:szCs w:val="16"/>
-        </w:rPr>
-        <w:t>. Felipe Antonio Trujillo Fernández – IBERO, Ciudad de México, México (</w:t>
+        <w:t>MSc. Felipe Antonio Trujillo Fernández – IBERO, Ciudad de México, México (</w:t>
       </w:r>
       <w:hyperlink r:id="rId10" w:history="1">
         <w:r>
@@ -249,7 +238,6 @@
           <w:lang w:val="es-MX"/>
         </w:rPr>
       </w:pPr>
-      <w:proofErr w:type="spellStart"/>
       <w:r>
         <w:rPr>
           <w:rStyle w:val="Ninguno"/>
@@ -257,35 +245,7 @@
           <w:sz w:val="16"/>
           <w:szCs w:val="16"/>
         </w:rPr>
-        <w:t>MSc</w:t>
-      </w:r>
-      <w:proofErr w:type="spellEnd"/>
-      <w:r>
-        <w:rPr>
-          <w:rStyle w:val="Ninguno"/>
-          <w:rFonts w:ascii="LM Roman 10" w:hAnsi="LM Roman 10"/>
-          <w:sz w:val="16"/>
-          <w:szCs w:val="16"/>
-        </w:rPr>
-        <w:t xml:space="preserve">. </w:t>
-      </w:r>
-      <w:r>
-        <w:rPr>
-          <w:rStyle w:val="Ninguno"/>
-          <w:rFonts w:ascii="LM Roman 10" w:hAnsi="LM Roman 10"/>
-          <w:sz w:val="16"/>
-          <w:szCs w:val="16"/>
-        </w:rPr>
-        <w:t>Joshua Ismael Haase Hernández</w:t>
-      </w:r>
-      <w:r>
-        <w:rPr>
-          <w:rStyle w:val="Ninguno"/>
-          <w:rFonts w:ascii="LM Roman 10" w:hAnsi="LM Roman 10"/>
-          <w:sz w:val="16"/>
-          <w:szCs w:val="16"/>
-        </w:rPr>
-        <w:t xml:space="preserve"> – IBERO, Ciudad de México, México (</w:t>
+        <w:t>MSc. Joshua Ismael Haase Hernández – IBERO, Ciudad de México, México (</w:t>
       </w:r>
       <w:hyperlink r:id="rId11" w:history="1">
         <w:r>
@@ -295,16 +255,7 @@
             <w:sz w:val="16"/>
             <w:szCs w:val="16"/>
           </w:rPr>
-          <w:t>joshua.haase</w:t>
-        </w:r>
-        <w:r>
-          <w:rPr>
-            <w:rStyle w:val="Hipervnculo"/>
-            <w:rFonts w:ascii="LM Roman 10" w:hAnsi="LM Roman 10"/>
-            <w:sz w:val="16"/>
-            <w:szCs w:val="16"/>
-          </w:rPr>
-          <w:t>@ibero.mx</w:t>
+          <w:t>joshua.haase@ibero.mx</w:t>
         </w:r>
       </w:hyperlink>
       <w:r>
@@ -486,21 +437,7 @@
         <w:rPr>
           <w:rFonts w:ascii="LM Roman 10" w:hAnsi="LM Roman 10"/>
         </w:rPr>
-        <w:t>En el contexto de la seguridad cibernética, la detección de aplicaciones maliciosas (</w:t>
-      </w:r>
-      <w:proofErr w:type="spellStart"/>
-      <w:r>
-        <w:rPr>
-          <w:rFonts w:ascii="LM Roman 10" w:hAnsi="LM Roman 10"/>
-        </w:rPr>
-        <w:t>APKs</w:t>
-      </w:r>
-      <w:proofErr w:type="spellEnd"/>
-      <w:r>
-        <w:rPr>
-          <w:rFonts w:ascii="LM Roman 10" w:hAnsi="LM Roman 10"/>
-        </w:rPr>
-        <w:t xml:space="preserve">) representa un desafío crítico. Con el crecimiento exponencial de las aplicaciones móviles y su uso generalizado, es fundamental identificar y mitigar las amenazas potenciales que pueden comprometer la seguridad y privacidad de los usuarios. En esta práctica, </w:t>
+        <w:t xml:space="preserve">En el contexto de la seguridad cibernética, la detección de aplicaciones maliciosas (APKs) representa un desafío crítico. Con el crecimiento exponencial de las aplicaciones móviles y su uso generalizado, es fundamental identificar y mitigar las amenazas potenciales que pueden comprometer la seguridad y privacidad de los usuarios. En esta práctica, </w:t>
       </w:r>
       <w:r>
         <w:rPr>
@@ -512,21 +449,7 @@
         <w:rPr>
           <w:rFonts w:ascii="LM Roman 10" w:hAnsi="LM Roman 10"/>
         </w:rPr>
-        <w:t xml:space="preserve"> de </w:t>
-      </w:r>
-      <w:proofErr w:type="spellStart"/>
-      <w:r>
-        <w:rPr>
-          <w:rFonts w:ascii="LM Roman 10" w:hAnsi="LM Roman 10"/>
-        </w:rPr>
-        <w:t>APKs</w:t>
-      </w:r>
-      <w:proofErr w:type="spellEnd"/>
-      <w:r>
-        <w:rPr>
-          <w:rFonts w:ascii="LM Roman 10" w:hAnsi="LM Roman 10"/>
-        </w:rPr>
-        <w:t xml:space="preserve"> maliciosas explorando técnicas de </w:t>
+        <w:t xml:space="preserve"> de APKs maliciosas explorando técnicas de </w:t>
       </w:r>
       <w:r>
         <w:rPr>
@@ -614,21 +537,7 @@
         <w:rPr>
           <w:rFonts w:ascii="LM Roman 10" w:hAnsi="LM Roman 10"/>
         </w:rPr>
-        <w:t xml:space="preserve">Aprendizaje Automatizado y clasificación de datos para la detección de </w:t>
-      </w:r>
-      <w:proofErr w:type="spellStart"/>
-      <w:r>
-        <w:rPr>
-          <w:rFonts w:ascii="LM Roman 10" w:hAnsi="LM Roman 10"/>
-        </w:rPr>
-        <w:t>APKs</w:t>
-      </w:r>
-      <w:proofErr w:type="spellEnd"/>
-      <w:r>
-        <w:rPr>
-          <w:rFonts w:ascii="LM Roman 10" w:hAnsi="LM Roman 10"/>
-        </w:rPr>
-        <w:t xml:space="preserve"> maliciosas</w:t>
+        <w:t>Aprendizaje Automatizado y clasificación de datos para la detección de APKs maliciosas</w:t>
       </w:r>
       <w:r>
         <w:rPr>
@@ -698,117 +607,27 @@
           <w:i/>
           <w:iCs/>
         </w:rPr>
-        <w:t xml:space="preserve">Android </w:t>
-      </w:r>
-      <w:proofErr w:type="spellStart"/>
+        <w:t>Android manifest file permissions.pdf</w:t>
+      </w:r>
+      <w:r>
+        <w:rPr>
+          <w:rFonts w:ascii="LM Roman 10" w:hAnsi="LM Roman 10"/>
+        </w:rPr>
+        <w:t xml:space="preserve">” para conocer los permisos que Android pone a disposición de los desarrolladores. </w:t>
+      </w:r>
+      <w:r>
+        <w:rPr>
+          <w:rFonts w:ascii="LM Roman 10" w:hAnsi="LM Roman 10"/>
+        </w:rPr>
+        <w:t>También revisar el documento “</w:t>
+      </w:r>
       <w:r>
         <w:rPr>
           <w:rFonts w:ascii="LM Roman 10" w:hAnsi="LM Roman 10"/>
           <w:i/>
           <w:iCs/>
         </w:rPr>
-        <w:t>manifest</w:t>
-      </w:r>
-      <w:proofErr w:type="spellEnd"/>
-      <w:r>
-        <w:rPr>
-          <w:rFonts w:ascii="LM Roman 10" w:hAnsi="LM Roman 10"/>
-          <w:i/>
-          <w:iCs/>
-        </w:rPr>
-        <w:t xml:space="preserve"> file permissions.pdf</w:t>
-      </w:r>
-      <w:r>
-        <w:rPr>
-          <w:rFonts w:ascii="LM Roman 10" w:hAnsi="LM Roman 10"/>
-        </w:rPr>
-        <w:t xml:space="preserve">” para conocer los permisos que Android pone a disposición de los desarrolladores. </w:t>
-      </w:r>
-      <w:r>
-        <w:rPr>
-          <w:rFonts w:ascii="LM Roman 10" w:hAnsi="LM Roman 10"/>
-        </w:rPr>
-        <w:t>También revisar el documento “</w:t>
-      </w:r>
-      <w:r>
-        <w:rPr>
-          <w:rFonts w:ascii="LM Roman 10" w:hAnsi="LM Roman 10"/>
-          <w:i/>
-          <w:iCs/>
-        </w:rPr>
-        <w:t xml:space="preserve">A Comprehensive </w:t>
-      </w:r>
-      <w:proofErr w:type="spellStart"/>
-      <w:r>
-        <w:rPr>
-          <w:rFonts w:ascii="LM Roman 10" w:hAnsi="LM Roman 10"/>
-          <w:i/>
-          <w:iCs/>
-        </w:rPr>
-        <w:t>Analysis</w:t>
-      </w:r>
-      <w:proofErr w:type="spellEnd"/>
-      <w:r>
-        <w:rPr>
-          <w:rFonts w:ascii="LM Roman 10" w:hAnsi="LM Roman 10"/>
-          <w:i/>
-          <w:iCs/>
-        </w:rPr>
-        <w:t xml:space="preserve"> </w:t>
-      </w:r>
-      <w:proofErr w:type="spellStart"/>
-      <w:r>
-        <w:rPr>
-          <w:rFonts w:ascii="LM Roman 10" w:hAnsi="LM Roman 10"/>
-          <w:i/>
-          <w:iCs/>
-        </w:rPr>
-        <w:t>of</w:t>
-      </w:r>
-      <w:proofErr w:type="spellEnd"/>
-      <w:r>
-        <w:rPr>
-          <w:rFonts w:ascii="LM Roman 10" w:hAnsi="LM Roman 10"/>
-          <w:i/>
-          <w:iCs/>
-        </w:rPr>
-        <w:t xml:space="preserve"> </w:t>
-      </w:r>
-      <w:proofErr w:type="spellStart"/>
-      <w:r>
-        <w:rPr>
-          <w:rFonts w:ascii="LM Roman 10" w:hAnsi="LM Roman 10"/>
-          <w:i/>
-          <w:iCs/>
-        </w:rPr>
-        <w:t>the</w:t>
-      </w:r>
-      <w:proofErr w:type="spellEnd"/>
-      <w:r>
-        <w:rPr>
-          <w:rFonts w:ascii="LM Roman 10" w:hAnsi="LM Roman 10"/>
-          <w:i/>
-          <w:iCs/>
-        </w:rPr>
-        <w:t xml:space="preserve"> Android </w:t>
-      </w:r>
-      <w:proofErr w:type="spellStart"/>
-      <w:r>
-        <w:rPr>
-          <w:rFonts w:ascii="LM Roman 10" w:hAnsi="LM Roman 10"/>
-          <w:i/>
-          <w:iCs/>
-        </w:rPr>
-        <w:t>Permissions</w:t>
-      </w:r>
-      <w:proofErr w:type="spellEnd"/>
-      <w:r>
-        <w:rPr>
-          <w:rFonts w:ascii="LM Roman 10" w:hAnsi="LM Roman 10"/>
-          <w:i/>
-          <w:iCs/>
-        </w:rPr>
-        <w:t xml:space="preserve"> System.pdf</w:t>
+        <w:t>A Comprehensive Analysis of the Android Permissions System.pdf</w:t>
       </w:r>
       <w:r>
         <w:rPr>
@@ -904,55 +723,25 @@
           <w:rFonts w:ascii="LM Roman 10" w:hAnsi="LM Roman 10"/>
         </w:rPr>
         <w:lastRenderedPageBreak/>
-        <w:t xml:space="preserve">Este dataset está compuesto por 400 muestras de </w:t>
-      </w:r>
-      <w:proofErr w:type="spellStart"/>
-      <w:r>
-        <w:rPr>
-          <w:rFonts w:ascii="LM Roman 10" w:hAnsi="LM Roman 10"/>
-        </w:rPr>
-        <w:t>APKs</w:t>
-      </w:r>
-      <w:proofErr w:type="spellEnd"/>
-      <w:r>
-        <w:rPr>
-          <w:rFonts w:ascii="LM Roman 10" w:hAnsi="LM Roman 10"/>
-        </w:rPr>
-        <w:t>, de las cuales 200 son maliciosas (</w:t>
-      </w:r>
-      <w:proofErr w:type="spellStart"/>
+        <w:t>Este dataset está compuesto por 400 muestras de APKs, de las cuales 200 son maliciosas (</w:t>
+      </w:r>
       <w:r>
         <w:rPr>
           <w:rFonts w:ascii="Courier New" w:hAnsi="Courier New" w:cs="Courier New"/>
         </w:rPr>
-        <w:t>type</w:t>
-      </w:r>
-      <w:proofErr w:type="spellEnd"/>
+        <w:t>type=1</w:t>
+      </w:r>
+      <w:r>
+        <w:rPr>
+          <w:rFonts w:ascii="LM Roman 10" w:hAnsi="LM Roman 10"/>
+        </w:rPr>
+        <w:t>) y 200 benignas (</w:t>
+      </w:r>
       <w:r>
         <w:rPr>
           <w:rFonts w:ascii="Courier New" w:hAnsi="Courier New" w:cs="Courier New"/>
         </w:rPr>
-        <w:t>=1</w:t>
-      </w:r>
-      <w:r>
-        <w:rPr>
-          <w:rFonts w:ascii="LM Roman 10" w:hAnsi="LM Roman 10"/>
-        </w:rPr>
-        <w:t>) y 200 benignas (</w:t>
-      </w:r>
-      <w:proofErr w:type="spellStart"/>
-      <w:r>
-        <w:rPr>
-          <w:rFonts w:ascii="Courier New" w:hAnsi="Courier New" w:cs="Courier New"/>
-        </w:rPr>
-        <w:t>type</w:t>
-      </w:r>
-      <w:proofErr w:type="spellEnd"/>
-      <w:r>
-        <w:rPr>
-          <w:rFonts w:ascii="Courier New" w:hAnsi="Courier New" w:cs="Courier New"/>
-        </w:rPr>
-        <w:t>=0</w:t>
+        <w:t>type=0</w:t>
       </w:r>
       <w:r>
         <w:rPr>
@@ -1031,7 +820,6 @@
         </w:rPr>
         <w:t>Codifica las etiquetas 0 y 1 de la columna “</w:t>
       </w:r>
-      <w:proofErr w:type="spellStart"/>
       <w:r>
         <w:rPr>
           <w:rFonts w:ascii="Courier New" w:hAnsi="Courier New" w:cs="Courier New"/>
@@ -1039,7 +827,6 @@
         </w:rPr>
         <w:t>type</w:t>
       </w:r>
-      <w:proofErr w:type="spellEnd"/>
       <w:r>
         <w:rPr>
           <w:rFonts w:ascii="LM Roman 10" w:hAnsi="LM Roman 10"/>
@@ -1077,7 +864,28 @@
           <w:rFonts w:ascii="LM Roman 10" w:hAnsi="LM Roman 10"/>
           <w:lang w:val="es-419"/>
         </w:rPr>
-        <w:t>” respectivamente.</w:t>
+        <w:t>” respectivamente</w:t>
+      </w:r>
+      <w:r>
+        <w:rPr>
+          <w:rFonts w:ascii="LM Roman 10" w:hAnsi="LM Roman 10"/>
+          <w:lang w:val="es-419"/>
+        </w:rPr>
+        <w:t xml:space="preserve"> en una nueva columna llamada “</w:t>
+      </w:r>
+      <w:r>
+        <w:rPr>
+          <w:rFonts w:ascii="Courier New" w:hAnsi="Courier New" w:cs="Courier New"/>
+          <w:lang w:val="es-419"/>
+        </w:rPr>
+        <w:t>class</w:t>
+      </w:r>
+      <w:r>
+        <w:rPr>
+          <w:rFonts w:ascii="LM Roman 10" w:hAnsi="LM Roman 10"/>
+          <w:lang w:val="es-419"/>
+        </w:rPr>
+        <w:t>”.</w:t>
       </w:r>
     </w:p>
     <w:p>
@@ -1121,42 +929,19 @@
         <w:rPr>
           <w:rFonts w:ascii="LM Roman 10" w:hAnsi="LM Roman 10"/>
         </w:rPr>
-        <w:t xml:space="preserve"> la APK que menos y más permisos requieren las </w:t>
-      </w:r>
-      <w:proofErr w:type="spellStart"/>
-      <w:r>
-        <w:rPr>
-          <w:rFonts w:ascii="LM Roman 10" w:hAnsi="LM Roman 10"/>
-        </w:rPr>
-        <w:t>APKs</w:t>
-      </w:r>
-      <w:proofErr w:type="spellEnd"/>
-      <w:r>
-        <w:rPr>
-          <w:rFonts w:ascii="LM Roman 10" w:hAnsi="LM Roman 10"/>
-        </w:rPr>
-        <w:t>, y cuáles son estos. Determine en promedio la cantidad de permisos que las aplicaciones requieren, y cuáles son estos.</w:t>
-      </w:r>
-    </w:p>
-    <w:p>
-      <w:pPr>
-        <w:pStyle w:val="Prrafodelista"/>
-        <w:numPr>
-          <w:ilvl w:val="1"/>
-          <w:numId w:val="7"/>
-        </w:numPr>
-        <w:jc w:val="both"/>
-        <w:rPr>
-          <w:rFonts w:ascii="LM Roman 10" w:hAnsi="LM Roman 10"/>
-          <w:b/>
-          <w:bCs/>
-        </w:rPr>
-      </w:pPr>
-      <w:r>
-        <w:rPr>
-          <w:rFonts w:ascii="LM Roman 10" w:hAnsi="LM Roman 10"/>
-        </w:rPr>
-        <w:t>Obtenga la matriz de correlación entre las columnas de los datos. Represente la matriz de correlación mediante un mapa de calor. ¿Qué se puede concluir?</w:t>
+        <w:t xml:space="preserve"> la APK que menos y más permisos requieren las APKs, y cuáles son estos. Determine en promedio la cantidad de permisos que las aplicaciones </w:t>
+      </w:r>
+      <w:r>
+        <w:rPr>
+          <w:rFonts w:ascii="LM Roman 10" w:hAnsi="LM Roman 10"/>
+        </w:rPr>
+        <w:t xml:space="preserve">de cada clase, y en general, </w:t>
+      </w:r>
+      <w:r>
+        <w:rPr>
+          <w:rFonts w:ascii="LM Roman 10" w:hAnsi="LM Roman 10"/>
+        </w:rPr>
+        <w:t>requieren, y cuáles son estos.</w:t>
       </w:r>
     </w:p>
     <w:p>
@@ -1191,14 +976,12 @@
         </w:rPr>
         <w:t xml:space="preserve"> (por ejemplo, </w:t>
       </w:r>
-      <w:proofErr w:type="spellStart"/>
       <w:r>
         <w:rPr>
           <w:rFonts w:ascii="LM Roman 10" w:hAnsi="LM Roman 10"/>
         </w:rPr>
         <w:t>KMeans</w:t>
       </w:r>
-      <w:proofErr w:type="spellEnd"/>
       <w:r>
         <w:rPr>
           <w:rFonts w:ascii="LM Roman 10" w:hAnsi="LM Roman 10"/>
@@ -1209,21 +992,7 @@
         <w:rPr>
           <w:rFonts w:ascii="LM Roman 10" w:hAnsi="LM Roman 10"/>
         </w:rPr>
-        <w:t xml:space="preserve">las </w:t>
-      </w:r>
-      <w:proofErr w:type="spellStart"/>
-      <w:r>
-        <w:rPr>
-          <w:rFonts w:ascii="LM Roman 10" w:hAnsi="LM Roman 10"/>
-        </w:rPr>
-        <w:t>APKs</w:t>
-      </w:r>
-      <w:proofErr w:type="spellEnd"/>
-      <w:r>
-        <w:rPr>
-          <w:rFonts w:ascii="LM Roman 10" w:hAnsi="LM Roman 10"/>
-        </w:rPr>
-        <w:t xml:space="preserve"> de los datos</w:t>
+        <w:t>las APKs de los datos</w:t>
       </w:r>
       <w:r>
         <w:rPr>
@@ -1381,23 +1150,7 @@
           <w:rFonts w:ascii="LM Roman 10" w:hAnsi="LM Roman 10"/>
           <w:lang w:val="es-419"/>
         </w:rPr>
-        <w:t xml:space="preserve"> algoritmos de clasificación adecuados para la detección de malware (por ejemplo, SVM, </w:t>
-      </w:r>
-      <w:proofErr w:type="spellStart"/>
-      <w:r>
-        <w:rPr>
-          <w:rFonts w:ascii="LM Roman 10" w:hAnsi="LM Roman 10"/>
-          <w:lang w:val="es-419"/>
-        </w:rPr>
-        <w:t>Random</w:t>
-      </w:r>
-      <w:proofErr w:type="spellEnd"/>
-      <w:r>
-        <w:rPr>
-          <w:rFonts w:ascii="LM Roman 10" w:hAnsi="LM Roman 10"/>
-          <w:lang w:val="es-419"/>
-        </w:rPr>
-        <w:t xml:space="preserve"> Forest, Regresión Logística, etc.). Elige los algoritmos que consideres más apropiados y justifica tu elección.</w:t>
+        <w:t xml:space="preserve"> algoritmos de clasificación adecuados para la detección de malware (por ejemplo, SVM, Random Forest, Regresión Logística, etc.). Elige los algoritmos que consideres más apropiados y justifica tu elección.</w:t>
       </w:r>
     </w:p>
     <w:p>
@@ -1472,37 +1225,12 @@
         </w:rPr>
         <w:t xml:space="preserve"> de Python utilizando validación cruzada y evalúa su rendimiento utilizando métricas como </w:t>
       </w:r>
-      <w:proofErr w:type="spellStart"/>
       <w:r>
         <w:rPr>
           <w:rFonts w:ascii="LM Roman 10" w:hAnsi="LM Roman 10"/>
           <w:lang w:val="es-419"/>
         </w:rPr>
-        <w:t>Precision</w:t>
-      </w:r>
-      <w:proofErr w:type="spellEnd"/>
-      <w:r>
-        <w:rPr>
-          <w:rFonts w:ascii="LM Roman 10" w:hAnsi="LM Roman 10"/>
-          <w:lang w:val="es-419"/>
-        </w:rPr>
-        <w:t xml:space="preserve">, </w:t>
-      </w:r>
-      <w:proofErr w:type="spellStart"/>
-      <w:r>
-        <w:rPr>
-          <w:rFonts w:ascii="LM Roman 10" w:hAnsi="LM Roman 10"/>
-          <w:lang w:val="es-419"/>
-        </w:rPr>
-        <w:t>Recall</w:t>
-      </w:r>
-      <w:proofErr w:type="spellEnd"/>
-      <w:r>
-        <w:rPr>
-          <w:rFonts w:ascii="LM Roman 10" w:hAnsi="LM Roman 10"/>
-          <w:lang w:val="es-419"/>
-        </w:rPr>
-        <w:t xml:space="preserve"> </w:t>
+        <w:t xml:space="preserve">Precision, Recall </w:t>
       </w:r>
       <w:r>
         <w:rPr>

</xml_diff>